<commit_message>
half scissor, eraser tool, some brush size and opacity added.
</commit_message>
<xml_diff>
--- a/Progress Logs/Topic 7 - Progress Log.docx
+++ b/Progress Logs/Topic 7 - Progress Log.docx
@@ -112,9 +112,19 @@
             </w:tcMar>
           </w:tcPr>
           <w:p>
-            <w:ins w:id="0" w:author="İSMAİL MERT" w:date="2023-09-10T06:04:00Z">
+            <w:proofErr w:type="spellStart"/>
+            <w:ins w:id="0" w:author="İSMAİL MERT" w:date="2023-09-10T20:44:00Z">
               <w:r>
-                <w:t>Easy Draw – Drawing App</w:t>
+                <w:t>DrawJS</w:t>
+              </w:r>
+              <w:proofErr w:type="spellEnd"/>
+              <w:r>
+                <w:t xml:space="preserve"> </w:t>
+              </w:r>
+            </w:ins>
+            <w:ins w:id="1" w:author="İSMAİL MERT" w:date="2023-09-10T06:04:00Z">
+              <w:r>
+                <w:t xml:space="preserve"> – Drawing App</w:t>
               </w:r>
             </w:ins>
           </w:p>
@@ -174,12 +184,12 @@
             </w:tcMar>
           </w:tcPr>
           <w:p>
-            <w:ins w:id="1" w:author="İSMAİL MERT" w:date="2023-09-10T06:04:00Z">
+            <w:ins w:id="2" w:author="İSMAİL MERT" w:date="2023-09-10T06:04:00Z">
               <w:r>
                 <w:t>Topic 7 Extending the apps</w:t>
               </w:r>
             </w:ins>
-            <w:ins w:id="2" w:author="İSMAİL MERT" w:date="2023-09-10T06:05:00Z">
+            <w:ins w:id="3" w:author="İSMAİL MERT" w:date="2023-09-10T06:05:00Z">
               <w:r>
                 <w:t>, part 3</w:t>
               </w:r>
@@ -247,7 +257,28 @@
               <w:right w:w="80" w:type="dxa"/>
             </w:tcMar>
           </w:tcPr>
-          <w:p/>
+          <w:p>
+            <w:ins w:id="4" w:author="İSMAİL MERT" w:date="2023-09-10T20:44:00Z">
+              <w:r>
+                <w:t>Th</w:t>
+              </w:r>
+            </w:ins>
+            <w:ins w:id="5" w:author="İSMAİL MERT" w:date="2023-09-10T20:45:00Z">
+              <w:r>
+                <w:t xml:space="preserve">is topic, I worked on the scissor tool, brush </w:t>
+              </w:r>
+              <w:proofErr w:type="spellStart"/>
+              <w:r>
+                <w:t>enchancements</w:t>
+              </w:r>
+            </w:ins>
+            <w:proofErr w:type="spellEnd"/>
+            <w:ins w:id="6" w:author="İSMAİL MERT" w:date="2023-09-10T21:00:00Z">
+              <w:r>
+                <w:t xml:space="preserve"> &amp; the eraser tool. </w:t>
+              </w:r>
+            </w:ins>
+          </w:p>
         </w:tc>
       </w:tr>
       <w:tr>

</xml_diff>

<commit_message>
topic 7 progress log finished
</commit_message>
<xml_diff>
--- a/Progress Logs/Topic 7 - Progress Log.docx
+++ b/Progress Logs/Topic 7 - Progress Log.docx
@@ -113,6 +113,7 @@
           </w:tcPr>
           <w:p>
             <w:proofErr w:type="spellStart"/>
+            <w:proofErr w:type="gramStart"/>
             <w:ins w:id="0" w:author="İSMAİL MERT" w:date="2023-09-10T20:44:00Z">
               <w:r>
                 <w:t>DrawJS</w:t>
@@ -124,7 +125,11 @@
             </w:ins>
             <w:ins w:id="1" w:author="İSMAİL MERT" w:date="2023-09-10T06:04:00Z">
               <w:r>
-                <w:t xml:space="preserve"> – Drawing App</w:t>
+                <w:t xml:space="preserve"> –</w:t>
+              </w:r>
+              <w:proofErr w:type="gramEnd"/>
+              <w:r>
+                <w:t xml:space="preserve"> Drawing App</w:t>
               </w:r>
             </w:ins>
           </w:p>
@@ -258,26 +263,298 @@
             </w:tcMar>
           </w:tcPr>
           <w:p>
-            <w:ins w:id="4" w:author="İSMAİL MERT" w:date="2023-09-10T20:44:00Z">
+            <w:r>
+              <w:t>This topic, I worked on the scissor tool, brush</w:t>
+            </w:r>
+            <w:r>
+              <w:t xml:space="preserve"> size selections and an eraser </w:t>
+            </w:r>
+            <w:proofErr w:type="gramStart"/>
+            <w:r>
+              <w:t>tool.</w:t>
+            </w:r>
+            <w:ins w:id="4" w:author="İSMAİL MERT" w:date="2023-09-10T21:00:00Z">
               <w:r>
-                <w:t>Th</w:t>
+                <w:t>.</w:t>
+              </w:r>
+              <w:proofErr w:type="gramEnd"/>
+              <w:r>
+                <w:t xml:space="preserve"> </w:t>
               </w:r>
             </w:ins>
-            <w:ins w:id="5" w:author="İSMAİL MERT" w:date="2023-09-10T20:45:00Z">
-              <w:r>
-                <w:t xml:space="preserve">is topic, I worked on the scissor tool, brush </w:t>
-              </w:r>
-              <w:proofErr w:type="spellStart"/>
-              <w:r>
-                <w:t>enchancements</w:t>
-              </w:r>
-            </w:ins>
+          </w:p>
+          <w:p>
+            <w:r>
+              <w:t>For the scissor tool:</w:t>
+            </w:r>
+          </w:p>
+          <w:p>
+            <w:pPr>
+              <w:pStyle w:val="ListeParagraf"/>
+              <w:numPr>
+                <w:ilvl w:val="0"/>
+                <w:numId w:val="1"/>
+              </w:numPr>
+            </w:pPr>
+            <w:r>
+              <w:t>Implement</w:t>
+            </w:r>
+            <w:r>
+              <w:t xml:space="preserve">ed the icon and name needed for the </w:t>
+            </w:r>
+            <w:proofErr w:type="gramStart"/>
+            <w:r>
+              <w:t>toolbox</w:t>
+            </w:r>
+            <w:proofErr w:type="gramEnd"/>
+          </w:p>
+          <w:p>
+            <w:pPr>
+              <w:pStyle w:val="ListeParagraf"/>
+              <w:numPr>
+                <w:ilvl w:val="0"/>
+                <w:numId w:val="1"/>
+              </w:numPr>
+            </w:pPr>
+            <w:r>
+              <w:t xml:space="preserve">Implemented the </w:t>
+            </w:r>
+            <w:proofErr w:type="spellStart"/>
+            <w:r>
+              <w:t>selectMode</w:t>
+            </w:r>
             <w:proofErr w:type="spellEnd"/>
-            <w:ins w:id="6" w:author="İSMAİL MERT" w:date="2023-09-10T21:00:00Z">
-              <w:r>
-                <w:t xml:space="preserve"> &amp; the eraser tool. </w:t>
-              </w:r>
-            </w:ins>
+            <w:r>
+              <w:t xml:space="preserve">, a </w:t>
+            </w:r>
+            <w:proofErr w:type="spellStart"/>
+            <w:r>
+              <w:t>selectedArea</w:t>
+            </w:r>
+            <w:proofErr w:type="spellEnd"/>
+            <w:r>
+              <w:t xml:space="preserve"> class, a </w:t>
+            </w:r>
+            <w:proofErr w:type="spellStart"/>
+            <w:r>
+              <w:t>selectedPixels</w:t>
+            </w:r>
+            <w:proofErr w:type="spellEnd"/>
+            <w:r>
+              <w:t xml:space="preserve"> variable as shown in the lectures.</w:t>
+            </w:r>
+          </w:p>
+          <w:p>
+            <w:pPr>
+              <w:pStyle w:val="ListeParagraf"/>
+              <w:numPr>
+                <w:ilvl w:val="0"/>
+                <w:numId w:val="1"/>
+              </w:numPr>
+            </w:pPr>
+            <w:r>
+              <w:t xml:space="preserve">Implemented </w:t>
+            </w:r>
+            <w:proofErr w:type="spellStart"/>
+            <w:proofErr w:type="gramStart"/>
+            <w:r>
+              <w:t>populateOptions</w:t>
+            </w:r>
+            <w:proofErr w:type="spellEnd"/>
+            <w:proofErr w:type="gramEnd"/>
+          </w:p>
+          <w:p>
+            <w:pPr>
+              <w:pStyle w:val="ListeParagraf"/>
+              <w:numPr>
+                <w:ilvl w:val="0"/>
+                <w:numId w:val="1"/>
+              </w:numPr>
+            </w:pPr>
+            <w:r>
+              <w:t xml:space="preserve">Implemented buttons, mouse dragging as well as </w:t>
+            </w:r>
+            <w:proofErr w:type="spellStart"/>
+            <w:r>
+              <w:t>mousePressed</w:t>
+            </w:r>
+            <w:proofErr w:type="spellEnd"/>
+            <w:r>
+              <w:t xml:space="preserve"> functions with the help of helper functions to run them as p5js functions.</w:t>
+            </w:r>
+          </w:p>
+          <w:p>
+            <w:r>
+              <w:t xml:space="preserve">For </w:t>
+            </w:r>
+            <w:proofErr w:type="spellStart"/>
+            <w:r>
+              <w:t>brushSize</w:t>
+            </w:r>
+            <w:proofErr w:type="spellEnd"/>
+            <w:r>
+              <w:t xml:space="preserve"> selections</w:t>
+            </w:r>
+            <w:r>
+              <w:t>:</w:t>
+            </w:r>
+          </w:p>
+          <w:p>
+            <w:pPr>
+              <w:pStyle w:val="ListeParagraf"/>
+              <w:numPr>
+                <w:ilvl w:val="0"/>
+                <w:numId w:val="1"/>
+              </w:numPr>
+            </w:pPr>
+            <w:r>
+              <w:t xml:space="preserve">Since this is an enhancement to </w:t>
+            </w:r>
+            <w:proofErr w:type="spellStart"/>
+            <w:r>
+              <w:t>lineToTool</w:t>
+            </w:r>
+            <w:proofErr w:type="spellEnd"/>
+            <w:r>
+              <w:t xml:space="preserve"> and freehand tool, I worked on implementing sliders for these tools. I also created helper functions to be able to implement these sliders easily when navigating different pages as well as a global </w:t>
+            </w:r>
+            <w:proofErr w:type="spellStart"/>
+            <w:r>
+              <w:t>boolean</w:t>
+            </w:r>
+            <w:proofErr w:type="spellEnd"/>
+            <w:r>
+              <w:t xml:space="preserve"> </w:t>
+            </w:r>
+            <w:proofErr w:type="spellStart"/>
+            <w:r>
+              <w:t>brushController</w:t>
+            </w:r>
+            <w:proofErr w:type="spellEnd"/>
+            <w:r>
+              <w:t>.</w:t>
+            </w:r>
+          </w:p>
+          <w:p>
+            <w:pPr>
+              <w:pStyle w:val="ListeParagraf"/>
+              <w:numPr>
+                <w:ilvl w:val="0"/>
+                <w:numId w:val="1"/>
+              </w:numPr>
+            </w:pPr>
+            <w:r>
+              <w:t xml:space="preserve">Since we need to use </w:t>
+            </w:r>
+            <w:proofErr w:type="spellStart"/>
+            <w:proofErr w:type="gramStart"/>
+            <w:r>
+              <w:t>strokeWeight</w:t>
+            </w:r>
+            <w:proofErr w:type="spellEnd"/>
+            <w:r>
+              <w:t>(</w:t>
+            </w:r>
+            <w:proofErr w:type="gramEnd"/>
+            <w:r>
+              <w:t xml:space="preserve">) function and in the future I will add more brush enhancements such as </w:t>
+            </w:r>
+            <w:r>
+              <w:t xml:space="preserve">brush opacity, and will need to work with alpha values, as well as stroke() function, I implemented a </w:t>
+            </w:r>
+            <w:proofErr w:type="spellStart"/>
+            <w:r>
+              <w:t>mapColorToRGB</w:t>
+            </w:r>
+            <w:proofErr w:type="spellEnd"/>
+            <w:r>
+              <w:t xml:space="preserve"> in the helper functions to map text color values to RGB.</w:t>
+            </w:r>
+          </w:p>
+          <w:p>
+            <w:pPr>
+              <w:pStyle w:val="ListeParagraf"/>
+              <w:numPr>
+                <w:ilvl w:val="0"/>
+                <w:numId w:val="1"/>
+              </w:numPr>
+            </w:pPr>
+            <w:r>
+              <w:t xml:space="preserve">I implemented the sliders as well as </w:t>
+            </w:r>
+            <w:proofErr w:type="spellStart"/>
+            <w:r>
+              <w:t>brushSize</w:t>
+            </w:r>
+            <w:proofErr w:type="spellEnd"/>
+            <w:r>
+              <w:t xml:space="preserve"> variable to </w:t>
+            </w:r>
+            <w:proofErr w:type="spellStart"/>
+            <w:r>
+              <w:t>lineToTool</w:t>
+            </w:r>
+            <w:proofErr w:type="spellEnd"/>
+            <w:r>
+              <w:t xml:space="preserve"> and </w:t>
+            </w:r>
+            <w:proofErr w:type="spellStart"/>
+            <w:r>
+              <w:t>freeHand</w:t>
+            </w:r>
+            <w:proofErr w:type="spellEnd"/>
+            <w:r>
+              <w:t xml:space="preserve"> tool and it works to make these tools bigger in their sizes.</w:t>
+            </w:r>
+          </w:p>
+          <w:p>
+            <w:r>
+              <w:t>For the eraser tool:</w:t>
+            </w:r>
+          </w:p>
+          <w:p>
+            <w:pPr>
+              <w:pStyle w:val="ListeParagraf"/>
+              <w:numPr>
+                <w:ilvl w:val="0"/>
+                <w:numId w:val="1"/>
+              </w:numPr>
+            </w:pPr>
+            <w:r>
+              <w:t xml:space="preserve">Implemented the icon and name needed for the toolbox. </w:t>
+            </w:r>
+          </w:p>
+          <w:p>
+            <w:pPr>
+              <w:pStyle w:val="ListeParagraf"/>
+              <w:numPr>
+                <w:ilvl w:val="0"/>
+                <w:numId w:val="1"/>
+              </w:numPr>
+            </w:pPr>
+            <w:r>
+              <w:t xml:space="preserve">Added eraser modes as a variable, which is either square or round and an </w:t>
+            </w:r>
+            <w:proofErr w:type="spellStart"/>
+            <w:r>
+              <w:t>eraserRadius</w:t>
+            </w:r>
+            <w:proofErr w:type="spellEnd"/>
+            <w:r>
+              <w:t xml:space="preserve"> variable so that user can choose how effective their eraser to be.</w:t>
+            </w:r>
+          </w:p>
+          <w:p>
+            <w:pPr>
+              <w:pStyle w:val="ListeParagraf"/>
+              <w:numPr>
+                <w:ilvl w:val="0"/>
+                <w:numId w:val="1"/>
+              </w:numPr>
+            </w:pPr>
+            <w:r>
+              <w:t>Since I want a background selection in the future and I want the eraser to always color the canvas to the supposed background, I implemented the variables for this.</w:t>
+            </w:r>
           </w:p>
         </w:tc>
       </w:tr>
@@ -341,7 +618,96 @@
               <w:right w:w="80" w:type="dxa"/>
             </w:tcMar>
           </w:tcPr>
-          <w:p/>
+          <w:p>
+            <w:pPr>
+              <w:pStyle w:val="ListeParagraf"/>
+              <w:numPr>
+                <w:ilvl w:val="0"/>
+                <w:numId w:val="1"/>
+              </w:numPr>
+            </w:pPr>
+            <w:r>
+              <w:t xml:space="preserve">I encountered some problems when implementing </w:t>
+            </w:r>
+            <w:proofErr w:type="spellStart"/>
+            <w:r>
+              <w:t>brushSize</w:t>
+            </w:r>
+            <w:proofErr w:type="spellEnd"/>
+            <w:r>
+              <w:t xml:space="preserve">. It required a lot of testing for it to work completely. Mainly the problem was with HTML elements in the options div. I needed to make sure I implemented the variables as </w:t>
+            </w:r>
+            <w:proofErr w:type="spellStart"/>
+            <w:r>
+              <w:t>globals</w:t>
+            </w:r>
+            <w:proofErr w:type="spellEnd"/>
+            <w:r>
+              <w:t xml:space="preserve"> so that I can keep track of these sliders.</w:t>
+            </w:r>
+          </w:p>
+          <w:p>
+            <w:pPr>
+              <w:pStyle w:val="ListeParagraf"/>
+              <w:numPr>
+                <w:ilvl w:val="0"/>
+                <w:numId w:val="1"/>
+              </w:numPr>
+            </w:pPr>
+            <w:r>
+              <w:t xml:space="preserve">Scissors tool did not work. I was not able to solve this issue. I followed the lecture example, as well as trying out the lecture example. Currently, lecture example and the example file given in this topic </w:t>
+            </w:r>
+            <w:r>
+              <w:rPr>
+                <w:b/>
+                <w:bCs/>
+              </w:rPr>
+              <w:t xml:space="preserve">does not work. I implemented a very similar </w:t>
+            </w:r>
+            <w:proofErr w:type="gramStart"/>
+            <w:r>
+              <w:rPr>
+                <w:b/>
+                <w:bCs/>
+              </w:rPr>
+              <w:t>workflow</w:t>
+            </w:r>
+            <w:r>
+              <w:t>,</w:t>
+            </w:r>
+            <w:proofErr w:type="gramEnd"/>
+            <w:r>
+              <w:t xml:space="preserve"> however, it does not work as well as the lecturer example. I will try to find a way to implement this tool in a different way. If I </w:t>
+            </w:r>
+            <w:proofErr w:type="spellStart"/>
+            <w:r>
+              <w:t>can not</w:t>
+            </w:r>
+            <w:proofErr w:type="spellEnd"/>
+            <w:r>
+              <w:t>, I may have to find another extension to do.</w:t>
+            </w:r>
+          </w:p>
+          <w:p>
+            <w:pPr>
+              <w:pStyle w:val="ListeParagraf"/>
+              <w:numPr>
+                <w:ilvl w:val="0"/>
+                <w:numId w:val="1"/>
+              </w:numPr>
+            </w:pPr>
+            <w:r>
+              <w:t xml:space="preserve">I needed to find out how to make the eraser tool </w:t>
+            </w:r>
+            <w:proofErr w:type="gramStart"/>
+            <w:r>
+              <w:t>work</w:t>
+            </w:r>
+            <w:proofErr w:type="gramEnd"/>
+            <w:r>
+              <w:t xml:space="preserve"> but I quickly realized just coloring the pixel in the same color as the background is a fake but solid way to make this tool work.</w:t>
+            </w:r>
+          </w:p>
         </w:tc>
       </w:tr>
       <w:tr>
@@ -377,6 +743,7 @@
                 <w:sz w:val="28"/>
                 <w:szCs w:val="28"/>
               </w:rPr>
+              <w:lastRenderedPageBreak/>
               <w:t>What are you planning to do over the next few weeks?</w:t>
             </w:r>
           </w:p>
@@ -404,7 +771,62 @@
               <w:right w:w="80" w:type="dxa"/>
             </w:tcMar>
           </w:tcPr>
-          <w:p/>
+          <w:p>
+            <w:pPr>
+              <w:pStyle w:val="ListeParagraf"/>
+              <w:numPr>
+                <w:ilvl w:val="0"/>
+                <w:numId w:val="1"/>
+              </w:numPr>
+            </w:pPr>
+            <w:r>
+              <w:t>I am planning to pursue other ways to make the scissor tool work. If not, I will give up this tool.</w:t>
+            </w:r>
+          </w:p>
+          <w:p>
+            <w:pPr>
+              <w:pStyle w:val="ListeParagraf"/>
+              <w:numPr>
+                <w:ilvl w:val="0"/>
+                <w:numId w:val="1"/>
+              </w:numPr>
+            </w:pPr>
+            <w:r>
+              <w:t xml:space="preserve">I will start the bucket tool implementation as well as </w:t>
+            </w:r>
+            <w:proofErr w:type="spellStart"/>
+            <w:r>
+              <w:t>backgroundColor</w:t>
+            </w:r>
+            <w:proofErr w:type="spellEnd"/>
+            <w:r>
+              <w:t xml:space="preserve"> selection for drawing the whole canvas to a certain color. </w:t>
+            </w:r>
+          </w:p>
+          <w:p>
+            <w:pPr>
+              <w:pStyle w:val="ListeParagraf"/>
+              <w:numPr>
+                <w:ilvl w:val="0"/>
+                <w:numId w:val="1"/>
+              </w:numPr>
+            </w:pPr>
+            <w:r>
+              <w:t>I will start spray effects.</w:t>
+            </w:r>
+          </w:p>
+          <w:p>
+            <w:pPr>
+              <w:pStyle w:val="ListeParagraf"/>
+              <w:numPr>
+                <w:ilvl w:val="0"/>
+                <w:numId w:val="1"/>
+              </w:numPr>
+            </w:pPr>
+            <w:r>
+              <w:t>I will work on the brush opacity choices.</w:t>
+            </w:r>
+          </w:p>
         </w:tc>
       </w:tr>
       <w:tr>
@@ -485,7 +907,19 @@
               <w:right w:w="80" w:type="dxa"/>
             </w:tcMar>
           </w:tcPr>
-          <w:p/>
+          <w:p>
+            <w:r>
+              <w:t xml:space="preserve">Yes, but I will need to make modifications to my final plan if I am not able to solve the problem with </w:t>
+            </w:r>
+            <w:proofErr w:type="spellStart"/>
+            <w:r>
+              <w:t>scisssorTool</w:t>
+            </w:r>
+            <w:proofErr w:type="spellEnd"/>
+            <w:r>
+              <w:t xml:space="preserve">. </w:t>
+            </w:r>
+          </w:p>
         </w:tc>
       </w:tr>
     </w:tbl>
@@ -495,8 +929,8 @@
       </w:pPr>
     </w:p>
     <w:sectPr>
-      <w:headerReference w:type="default" r:id="rId7"/>
-      <w:footerReference w:type="default" r:id="rId8"/>
+      <w:headerReference w:type="default" r:id="rId8"/>
+      <w:footerReference w:type="default" r:id="rId9"/>
       <w:pgSz w:w="11906" w:h="16838"/>
       <w:pgMar w:top="1134" w:right="1134" w:bottom="1134" w:left="1134" w:header="709" w:footer="850" w:gutter="0"/>
       <w:cols w:space="720"/>
@@ -553,6 +987,126 @@
 <w:hdr xmlns:wpc="http://schemas.microsoft.com/office/word/2010/wordprocessingCanvas" xmlns:cx="http://schemas.microsoft.com/office/drawing/2014/chartex" xmlns:cx1="http://schemas.microsoft.com/office/drawing/2015/9/8/chartex" xmlns:cx2="http://schemas.microsoft.com/office/drawing/2015/10/21/chartex" xmlns:cx3="http://schemas.microsoft.com/office/drawing/2016/5/9/chartex" xmlns:cx4="http://schemas.microsoft.com/office/drawing/2016/5/10/chartex" xmlns:cx5="http://schemas.microsoft.com/office/drawing/2016/5/11/chartex" xmlns:cx6="http://schemas.microsoft.com/office/drawing/2016/5/12/chartex" xmlns:cx7="http://schemas.microsoft.com/office/drawing/2016/5/13/chartex" xmlns:cx8="http://schemas.microsoft.com/office/drawing/2016/5/14/chartex" xmlns:mc="http://schemas.openxmlformats.org/markup-compatibility/2006" xmlns:aink="http://schemas.microsoft.com/office/drawing/2016/ink" xmlns:am3d="http://schemas.microsoft.com/office/drawing/2017/model3d" xmlns:o="urn:schemas-microsoft-com:office:office" xmlns:oel="http://schemas.microsoft.com/office/2019/extlst" xmlns:r="http://schemas.openxmlformats.org/officeDocument/2006/relationships" xmlns:m="http://schemas.openxmlformats.org/officeDocument/2006/math" xmlns:v="urn:schemas-microsoft-com:vml" xmlns:wp14="http://schemas.microsoft.com/office/word/2010/wordprocessingDrawing" xmlns:wp="http://schemas.openxmlformats.org/drawingml/2006/wordprocessingDrawing" xmlns:w10="urn:schemas-microsoft-com:office:word" xmlns:w="http://schemas.openxmlformats.org/wordprocessingml/2006/main" xmlns:w14="http://schemas.microsoft.com/office/word/2010/wordml" xmlns:w15="http://schemas.microsoft.com/office/word/2012/wordml" xmlns:w16cex="http://schemas.microsoft.com/office/word/2018/wordml/cex" xmlns:w16cid="http://schemas.microsoft.com/office/word/2016/wordml/cid" xmlns:w16="http://schemas.microsoft.com/office/word/2018/wordml" xmlns:w16sdtdh="http://schemas.microsoft.com/office/word/2020/wordml/sdtdatahash" xmlns:w16se="http://schemas.microsoft.com/office/word/2015/wordml/symex" xmlns:wpg="http://schemas.microsoft.com/office/word/2010/wordprocessingGroup" xmlns:wpi="http://schemas.microsoft.com/office/word/2010/wordprocessingInk" xmlns:wne="http://schemas.microsoft.com/office/word/2006/wordml" xmlns:wps="http://schemas.microsoft.com/office/word/2010/wordprocessingShape" mc:Ignorable="w14 w15 w16se w16cid w16 w16cex w16sdtdh wp14">
   <w:p/>
 </w:hdr>
+</file>
+
+<file path=word/numbering.xml><?xml version="1.0" encoding="utf-8"?>
+<w:numbering xmlns:wpc="http://schemas.microsoft.com/office/word/2010/wordprocessingCanvas" xmlns:cx="http://schemas.microsoft.com/office/drawing/2014/chartex" xmlns:cx1="http://schemas.microsoft.com/office/drawing/2015/9/8/chartex" xmlns:cx2="http://schemas.microsoft.com/office/drawing/2015/10/21/chartex" xmlns:cx3="http://schemas.microsoft.com/office/drawing/2016/5/9/chartex" xmlns:cx4="http://schemas.microsoft.com/office/drawing/2016/5/10/chartex" xmlns:cx5="http://schemas.microsoft.com/office/drawing/2016/5/11/chartex" xmlns:cx6="http://schemas.microsoft.com/office/drawing/2016/5/12/chartex" xmlns:cx7="http://schemas.microsoft.com/office/drawing/2016/5/13/chartex" xmlns:cx8="http://schemas.microsoft.com/office/drawing/2016/5/14/chartex" xmlns:mc="http://schemas.openxmlformats.org/markup-compatibility/2006" xmlns:aink="http://schemas.microsoft.com/office/drawing/2016/ink" xmlns:am3d="http://schemas.microsoft.com/office/drawing/2017/model3d" xmlns:o="urn:schemas-microsoft-com:office:office" xmlns:oel="http://schemas.microsoft.com/office/2019/extlst" xmlns:r="http://schemas.openxmlformats.org/officeDocument/2006/relationships" xmlns:m="http://schemas.openxmlformats.org/officeDocument/2006/math" xmlns:v="urn:schemas-microsoft-com:vml" xmlns:wp14="http://schemas.microsoft.com/office/word/2010/wordprocessingDrawing" xmlns:wp="http://schemas.openxmlformats.org/drawingml/2006/wordprocessingDrawing" xmlns:w10="urn:schemas-microsoft-com:office:word" xmlns:w="http://schemas.openxmlformats.org/wordprocessingml/2006/main" xmlns:w14="http://schemas.microsoft.com/office/word/2010/wordml" xmlns:w15="http://schemas.microsoft.com/office/word/2012/wordml" xmlns:w16cex="http://schemas.microsoft.com/office/word/2018/wordml/cex" xmlns:w16cid="http://schemas.microsoft.com/office/word/2016/wordml/cid" xmlns:w16="http://schemas.microsoft.com/office/word/2018/wordml" xmlns:w16sdtdh="http://schemas.microsoft.com/office/word/2020/wordml/sdtdatahash" xmlns:w16se="http://schemas.microsoft.com/office/word/2015/wordml/symex" xmlns:wpg="http://schemas.microsoft.com/office/word/2010/wordprocessingGroup" xmlns:wpi="http://schemas.microsoft.com/office/word/2010/wordprocessingInk" xmlns:wne="http://schemas.microsoft.com/office/word/2006/wordml" xmlns:wps="http://schemas.microsoft.com/office/word/2010/wordprocessingShape" mc:Ignorable="w14 w15 w16se w16cid w16 w16cex w16sdtdh wp14">
+  <w:abstractNum w:abstractNumId="0" w15:restartNumberingAfterBreak="0">
+    <w:nsid w:val="05071A68"/>
+    <w:multiLevelType w:val="hybridMultilevel"/>
+    <w:tmpl w:val="2C7E474E"/>
+    <w:lvl w:ilvl="0" w:tplc="7354E5EC">
+      <w:numFmt w:val="bullet"/>
+      <w:lvlText w:val="-"/>
+      <w:lvlJc w:val="left"/>
+      <w:pPr>
+        <w:ind w:left="720" w:hanging="360"/>
+      </w:pPr>
+      <w:rPr>
+        <w:rFonts w:ascii="Times New Roman" w:eastAsia="Arial Unicode MS" w:hAnsi="Times New Roman" w:cs="Times New Roman" w:hint="default"/>
+      </w:rPr>
+    </w:lvl>
+    <w:lvl w:ilvl="1" w:tplc="041F0003" w:tentative="1">
+      <w:start w:val="1"/>
+      <w:numFmt w:val="bullet"/>
+      <w:lvlText w:val="o"/>
+      <w:lvlJc w:val="left"/>
+      <w:pPr>
+        <w:ind w:left="1440" w:hanging="360"/>
+      </w:pPr>
+      <w:rPr>
+        <w:rFonts w:ascii="Courier New" w:hAnsi="Courier New" w:cs="Courier New" w:hint="default"/>
+      </w:rPr>
+    </w:lvl>
+    <w:lvl w:ilvl="2" w:tplc="041F0005" w:tentative="1">
+      <w:start w:val="1"/>
+      <w:numFmt w:val="bullet"/>
+      <w:lvlText w:val=""/>
+      <w:lvlJc w:val="left"/>
+      <w:pPr>
+        <w:ind w:left="2160" w:hanging="360"/>
+      </w:pPr>
+      <w:rPr>
+        <w:rFonts w:ascii="Wingdings" w:hAnsi="Wingdings" w:hint="default"/>
+      </w:rPr>
+    </w:lvl>
+    <w:lvl w:ilvl="3" w:tplc="041F0001" w:tentative="1">
+      <w:start w:val="1"/>
+      <w:numFmt w:val="bullet"/>
+      <w:lvlText w:val=""/>
+      <w:lvlJc w:val="left"/>
+      <w:pPr>
+        <w:ind w:left="2880" w:hanging="360"/>
+      </w:pPr>
+      <w:rPr>
+        <w:rFonts w:ascii="Symbol" w:hAnsi="Symbol" w:hint="default"/>
+      </w:rPr>
+    </w:lvl>
+    <w:lvl w:ilvl="4" w:tplc="041F0003" w:tentative="1">
+      <w:start w:val="1"/>
+      <w:numFmt w:val="bullet"/>
+      <w:lvlText w:val="o"/>
+      <w:lvlJc w:val="left"/>
+      <w:pPr>
+        <w:ind w:left="3600" w:hanging="360"/>
+      </w:pPr>
+      <w:rPr>
+        <w:rFonts w:ascii="Courier New" w:hAnsi="Courier New" w:cs="Courier New" w:hint="default"/>
+      </w:rPr>
+    </w:lvl>
+    <w:lvl w:ilvl="5" w:tplc="041F0005" w:tentative="1">
+      <w:start w:val="1"/>
+      <w:numFmt w:val="bullet"/>
+      <w:lvlText w:val=""/>
+      <w:lvlJc w:val="left"/>
+      <w:pPr>
+        <w:ind w:left="4320" w:hanging="360"/>
+      </w:pPr>
+      <w:rPr>
+        <w:rFonts w:ascii="Wingdings" w:hAnsi="Wingdings" w:hint="default"/>
+      </w:rPr>
+    </w:lvl>
+    <w:lvl w:ilvl="6" w:tplc="041F0001" w:tentative="1">
+      <w:start w:val="1"/>
+      <w:numFmt w:val="bullet"/>
+      <w:lvlText w:val=""/>
+      <w:lvlJc w:val="left"/>
+      <w:pPr>
+        <w:ind w:left="5040" w:hanging="360"/>
+      </w:pPr>
+      <w:rPr>
+        <w:rFonts w:ascii="Symbol" w:hAnsi="Symbol" w:hint="default"/>
+      </w:rPr>
+    </w:lvl>
+    <w:lvl w:ilvl="7" w:tplc="041F0003" w:tentative="1">
+      <w:start w:val="1"/>
+      <w:numFmt w:val="bullet"/>
+      <w:lvlText w:val="o"/>
+      <w:lvlJc w:val="left"/>
+      <w:pPr>
+        <w:ind w:left="5760" w:hanging="360"/>
+      </w:pPr>
+      <w:rPr>
+        <w:rFonts w:ascii="Courier New" w:hAnsi="Courier New" w:cs="Courier New" w:hint="default"/>
+      </w:rPr>
+    </w:lvl>
+    <w:lvl w:ilvl="8" w:tplc="041F0005" w:tentative="1">
+      <w:start w:val="1"/>
+      <w:numFmt w:val="bullet"/>
+      <w:lvlText w:val=""/>
+      <w:lvlJc w:val="left"/>
+      <w:pPr>
+        <w:ind w:left="6480" w:hanging="360"/>
+      </w:pPr>
+      <w:rPr>
+        <w:rFonts w:ascii="Wingdings" w:hAnsi="Wingdings" w:hint="default"/>
+      </w:rPr>
+    </w:lvl>
+  </w:abstractNum>
+  <w:num w:numId="1" w16cid:durableId="1491025348">
+    <w:abstractNumId w:val="0"/>
+  </w:num>
+</w:numbering>
 </file>
 
 <file path=word/people.xml><?xml version="1.0" encoding="utf-8"?>
@@ -1101,6 +1655,17 @@
       <w:lang w:val="en-US" w:eastAsia="en-US"/>
     </w:rPr>
   </w:style>
+  <w:style w:type="paragraph" w:styleId="ListeParagraf">
+    <w:name w:val="List Paragraph"/>
+    <w:basedOn w:val="Normal"/>
+    <w:uiPriority w:val="34"/>
+    <w:qFormat/>
+    <w:rsid w:val="00B4672B"/>
+    <w:pPr>
+      <w:ind w:left="720"/>
+      <w:contextualSpacing/>
+    </w:pPr>
+  </w:style>
 </w:styles>
 </file>
 

</xml_diff>

<commit_message>
topic 9 progress log
</commit_message>
<xml_diff>
--- a/Progress Logs/Topic 7 - Progress Log.docx
+++ b/Progress Logs/Topic 7 - Progress Log.docx
@@ -113,7 +113,6 @@
           </w:tcPr>
           <w:p>
             <w:proofErr w:type="spellStart"/>
-            <w:proofErr w:type="gramStart"/>
             <w:ins w:id="0" w:author="İSMAİL MERT" w:date="2023-09-10T20:44:00Z">
               <w:r>
                 <w:t>DrawJS</w:t>
@@ -125,11 +124,7 @@
             </w:ins>
             <w:ins w:id="1" w:author="İSMAİL MERT" w:date="2023-09-10T06:04:00Z">
               <w:r>
-                <w:t xml:space="preserve"> –</w:t>
-              </w:r>
-              <w:proofErr w:type="gramEnd"/>
-              <w:r>
-                <w:t xml:space="preserve"> Drawing App</w:t>
+                <w:t xml:space="preserve"> – Drawing App</w:t>
               </w:r>
             </w:ins>
           </w:p>
@@ -264,28 +259,344 @@
           </w:tcPr>
           <w:p>
             <w:r>
-              <w:t>This topic, I worked on the scissor tool, brush</w:t>
-            </w:r>
-            <w:r>
-              <w:t xml:space="preserve"> size selections and an eraser </w:t>
-            </w:r>
-            <w:proofErr w:type="gramStart"/>
-            <w:r>
-              <w:t>tool.</w:t>
+              <w:t>This topic, I worked on the scissor tool, brush size selections and an eraser tool.</w:t>
             </w:r>
             <w:ins w:id="4" w:author="İSMAİL MERT" w:date="2023-09-10T21:00:00Z">
               <w:r>
-                <w:t>.</w:t>
-              </w:r>
-              <w:proofErr w:type="gramEnd"/>
-              <w:r>
-                <w:t xml:space="preserve"> </w:t>
+                <w:t xml:space="preserve">. </w:t>
               </w:r>
             </w:ins>
           </w:p>
           <w:p>
             <w:r>
               <w:t>For the scissor tool:</w:t>
+            </w:r>
+          </w:p>
+          <w:p>
+            <w:pPr>
+              <w:pStyle w:val="ListeParagraf"/>
+              <w:numPr>
+                <w:ilvl w:val="0"/>
+                <w:numId w:val="2"/>
+              </w:numPr>
+              <w:pBdr>
+                <w:top w:val="none" w:sz="0" w:space="0" w:color="auto"/>
+                <w:left w:val="none" w:sz="0" w:space="0" w:color="auto"/>
+                <w:bottom w:val="none" w:sz="0" w:space="0" w:color="auto"/>
+                <w:right w:val="none" w:sz="0" w:space="0" w:color="auto"/>
+                <w:between w:val="none" w:sz="0" w:space="0" w:color="auto"/>
+                <w:bar w:val="none" w:sz="0" w:color="auto"/>
+              </w:pBdr>
+            </w:pPr>
+            <w:r>
+              <w:t>Implemented the icon and name needed for the toolbox</w:t>
+            </w:r>
+          </w:p>
+          <w:p>
+            <w:pPr>
+              <w:pStyle w:val="ListeParagraf"/>
+              <w:numPr>
+                <w:ilvl w:val="0"/>
+                <w:numId w:val="2"/>
+              </w:numPr>
+              <w:pBdr>
+                <w:top w:val="none" w:sz="0" w:space="0" w:color="auto"/>
+                <w:left w:val="none" w:sz="0" w:space="0" w:color="auto"/>
+                <w:bottom w:val="none" w:sz="0" w:space="0" w:color="auto"/>
+                <w:right w:val="none" w:sz="0" w:space="0" w:color="auto"/>
+                <w:between w:val="none" w:sz="0" w:space="0" w:color="auto"/>
+                <w:bar w:val="none" w:sz="0" w:color="auto"/>
+              </w:pBdr>
+            </w:pPr>
+            <w:r>
+              <w:t xml:space="preserve">Implemented the </w:t>
+            </w:r>
+            <w:proofErr w:type="spellStart"/>
+            <w:r>
+              <w:t>selectMode</w:t>
+            </w:r>
+            <w:proofErr w:type="spellEnd"/>
+            <w:r>
+              <w:t xml:space="preserve">, a </w:t>
+            </w:r>
+            <w:proofErr w:type="spellStart"/>
+            <w:r>
+              <w:t>selectedArea</w:t>
+            </w:r>
+            <w:proofErr w:type="spellEnd"/>
+            <w:r>
+              <w:t xml:space="preserve"> class, a </w:t>
+            </w:r>
+            <w:proofErr w:type="spellStart"/>
+            <w:r>
+              <w:t>selectedPixels</w:t>
+            </w:r>
+            <w:proofErr w:type="spellEnd"/>
+            <w:r>
+              <w:t xml:space="preserve"> variable as shown in the lectures.</w:t>
+            </w:r>
+          </w:p>
+          <w:p>
+            <w:pPr>
+              <w:pStyle w:val="ListeParagraf"/>
+              <w:numPr>
+                <w:ilvl w:val="0"/>
+                <w:numId w:val="2"/>
+              </w:numPr>
+              <w:pBdr>
+                <w:top w:val="none" w:sz="0" w:space="0" w:color="auto"/>
+                <w:left w:val="none" w:sz="0" w:space="0" w:color="auto"/>
+                <w:bottom w:val="none" w:sz="0" w:space="0" w:color="auto"/>
+                <w:right w:val="none" w:sz="0" w:space="0" w:color="auto"/>
+                <w:between w:val="none" w:sz="0" w:space="0" w:color="auto"/>
+                <w:bar w:val="none" w:sz="0" w:color="auto"/>
+              </w:pBdr>
+            </w:pPr>
+            <w:r>
+              <w:t xml:space="preserve">Implemented </w:t>
+            </w:r>
+            <w:proofErr w:type="spellStart"/>
+            <w:r>
+              <w:t>populateOptions</w:t>
+            </w:r>
+            <w:proofErr w:type="spellEnd"/>
+          </w:p>
+          <w:p>
+            <w:pPr>
+              <w:pStyle w:val="ListeParagraf"/>
+              <w:numPr>
+                <w:ilvl w:val="0"/>
+                <w:numId w:val="2"/>
+              </w:numPr>
+              <w:pBdr>
+                <w:top w:val="none" w:sz="0" w:space="0" w:color="auto"/>
+                <w:left w:val="none" w:sz="0" w:space="0" w:color="auto"/>
+                <w:bottom w:val="none" w:sz="0" w:space="0" w:color="auto"/>
+                <w:right w:val="none" w:sz="0" w:space="0" w:color="auto"/>
+                <w:between w:val="none" w:sz="0" w:space="0" w:color="auto"/>
+                <w:bar w:val="none" w:sz="0" w:color="auto"/>
+              </w:pBdr>
+            </w:pPr>
+            <w:r>
+              <w:t xml:space="preserve">Implemented buttons, mouse dragging as well as </w:t>
+            </w:r>
+            <w:proofErr w:type="spellStart"/>
+            <w:r>
+              <w:t>mousePressed</w:t>
+            </w:r>
+            <w:proofErr w:type="spellEnd"/>
+            <w:r>
+              <w:t xml:space="preserve"> functions with the help of helper functions to run them as p5js functions.</w:t>
+            </w:r>
+          </w:p>
+          <w:p>
+            <w:r>
+              <w:t xml:space="preserve">For </w:t>
+            </w:r>
+            <w:proofErr w:type="spellStart"/>
+            <w:r>
+              <w:t>brushSize</w:t>
+            </w:r>
+            <w:proofErr w:type="spellEnd"/>
+            <w:r>
+              <w:t xml:space="preserve"> selections:</w:t>
+            </w:r>
+          </w:p>
+          <w:p>
+            <w:pPr>
+              <w:pStyle w:val="ListeParagraf"/>
+              <w:numPr>
+                <w:ilvl w:val="0"/>
+                <w:numId w:val="2"/>
+              </w:numPr>
+              <w:pBdr>
+                <w:top w:val="none" w:sz="0" w:space="0" w:color="auto"/>
+                <w:left w:val="none" w:sz="0" w:space="0" w:color="auto"/>
+                <w:bottom w:val="none" w:sz="0" w:space="0" w:color="auto"/>
+                <w:right w:val="none" w:sz="0" w:space="0" w:color="auto"/>
+                <w:between w:val="none" w:sz="0" w:space="0" w:color="auto"/>
+                <w:bar w:val="none" w:sz="0" w:color="auto"/>
+              </w:pBdr>
+            </w:pPr>
+            <w:r>
+              <w:t xml:space="preserve">Since this is an enhancement to </w:t>
+            </w:r>
+            <w:proofErr w:type="spellStart"/>
+            <w:r>
+              <w:t>lineToTool</w:t>
+            </w:r>
+            <w:proofErr w:type="spellEnd"/>
+            <w:r>
+              <w:t xml:space="preserve"> and freehand tool, I worked on implementing sliders for these tools. I also created helper functions to be able to implement these sliders easily when navigating different pages as well as a global </w:t>
+            </w:r>
+            <w:proofErr w:type="spellStart"/>
+            <w:r>
+              <w:t>boolean</w:t>
+            </w:r>
+            <w:proofErr w:type="spellEnd"/>
+            <w:r>
+              <w:t xml:space="preserve"> </w:t>
+            </w:r>
+            <w:proofErr w:type="spellStart"/>
+            <w:r>
+              <w:t>brushController</w:t>
+            </w:r>
+            <w:proofErr w:type="spellEnd"/>
+            <w:r>
+              <w:t>.</w:t>
+            </w:r>
+          </w:p>
+          <w:p>
+            <w:pPr>
+              <w:pStyle w:val="ListeParagraf"/>
+              <w:numPr>
+                <w:ilvl w:val="0"/>
+                <w:numId w:val="2"/>
+              </w:numPr>
+              <w:pBdr>
+                <w:top w:val="none" w:sz="0" w:space="0" w:color="auto"/>
+                <w:left w:val="none" w:sz="0" w:space="0" w:color="auto"/>
+                <w:bottom w:val="none" w:sz="0" w:space="0" w:color="auto"/>
+                <w:right w:val="none" w:sz="0" w:space="0" w:color="auto"/>
+                <w:between w:val="none" w:sz="0" w:space="0" w:color="auto"/>
+                <w:bar w:val="none" w:sz="0" w:color="auto"/>
+              </w:pBdr>
+            </w:pPr>
+            <w:r>
+              <w:t xml:space="preserve">Since we need to use </w:t>
+            </w:r>
+            <w:proofErr w:type="spellStart"/>
+            <w:r>
+              <w:t>strokeWeight</w:t>
+            </w:r>
+            <w:proofErr w:type="spellEnd"/>
+            <w:r>
+              <w:t xml:space="preserve">() function and in the future I will add more brush enhancements such as brush opacity, and will need to work with alpha values, as well as stroke() function, I implemented a </w:t>
+            </w:r>
+            <w:proofErr w:type="spellStart"/>
+            <w:r>
+              <w:t>mapColorToRGB</w:t>
+            </w:r>
+            <w:proofErr w:type="spellEnd"/>
+            <w:r>
+              <w:t xml:space="preserve"> in the helper functions to map text color values to RGB.</w:t>
+            </w:r>
+          </w:p>
+          <w:p>
+            <w:pPr>
+              <w:pStyle w:val="ListeParagraf"/>
+              <w:numPr>
+                <w:ilvl w:val="0"/>
+                <w:numId w:val="2"/>
+              </w:numPr>
+              <w:pBdr>
+                <w:top w:val="none" w:sz="0" w:space="0" w:color="auto"/>
+                <w:left w:val="none" w:sz="0" w:space="0" w:color="auto"/>
+                <w:bottom w:val="none" w:sz="0" w:space="0" w:color="auto"/>
+                <w:right w:val="none" w:sz="0" w:space="0" w:color="auto"/>
+                <w:between w:val="none" w:sz="0" w:space="0" w:color="auto"/>
+                <w:bar w:val="none" w:sz="0" w:color="auto"/>
+              </w:pBdr>
+            </w:pPr>
+            <w:r>
+              <w:t xml:space="preserve">I implemented the sliders as well as </w:t>
+            </w:r>
+            <w:proofErr w:type="spellStart"/>
+            <w:r>
+              <w:t>brushSize</w:t>
+            </w:r>
+            <w:proofErr w:type="spellEnd"/>
+            <w:r>
+              <w:t xml:space="preserve"> variable to </w:t>
+            </w:r>
+            <w:proofErr w:type="spellStart"/>
+            <w:r>
+              <w:t>lineToTool</w:t>
+            </w:r>
+            <w:proofErr w:type="spellEnd"/>
+            <w:r>
+              <w:t xml:space="preserve"> and </w:t>
+            </w:r>
+            <w:proofErr w:type="spellStart"/>
+            <w:r>
+              <w:t>freeHand</w:t>
+            </w:r>
+            <w:proofErr w:type="spellEnd"/>
+            <w:r>
+              <w:t xml:space="preserve"> tool and it works to make these tools bigger in their sizes.</w:t>
+            </w:r>
+          </w:p>
+          <w:p>
+            <w:r>
+              <w:t>For the eraser tool:</w:t>
+            </w:r>
+          </w:p>
+          <w:p>
+            <w:pPr>
+              <w:pStyle w:val="ListeParagraf"/>
+              <w:numPr>
+                <w:ilvl w:val="0"/>
+                <w:numId w:val="2"/>
+              </w:numPr>
+              <w:pBdr>
+                <w:top w:val="none" w:sz="0" w:space="0" w:color="auto"/>
+                <w:left w:val="none" w:sz="0" w:space="0" w:color="auto"/>
+                <w:bottom w:val="none" w:sz="0" w:space="0" w:color="auto"/>
+                <w:right w:val="none" w:sz="0" w:space="0" w:color="auto"/>
+                <w:between w:val="none" w:sz="0" w:space="0" w:color="auto"/>
+                <w:bar w:val="none" w:sz="0" w:color="auto"/>
+              </w:pBdr>
+            </w:pPr>
+            <w:r>
+              <w:t xml:space="preserve">Implemented the icon and name needed for the toolbox. </w:t>
+            </w:r>
+          </w:p>
+          <w:p>
+            <w:pPr>
+              <w:pStyle w:val="ListeParagraf"/>
+              <w:numPr>
+                <w:ilvl w:val="0"/>
+                <w:numId w:val="2"/>
+              </w:numPr>
+              <w:pBdr>
+                <w:top w:val="none" w:sz="0" w:space="0" w:color="auto"/>
+                <w:left w:val="none" w:sz="0" w:space="0" w:color="auto"/>
+                <w:bottom w:val="none" w:sz="0" w:space="0" w:color="auto"/>
+                <w:right w:val="none" w:sz="0" w:space="0" w:color="auto"/>
+                <w:between w:val="none" w:sz="0" w:space="0" w:color="auto"/>
+                <w:bar w:val="none" w:sz="0" w:color="auto"/>
+              </w:pBdr>
+            </w:pPr>
+            <w:r>
+              <w:t xml:space="preserve">Added eraser modes as a variable, which is either square or round and an </w:t>
+            </w:r>
+            <w:proofErr w:type="spellStart"/>
+            <w:r>
+              <w:t>eraserRadius</w:t>
+            </w:r>
+            <w:proofErr w:type="spellEnd"/>
+            <w:r>
+              <w:t xml:space="preserve"> variable so that user can choose how effective their eraser to be.</w:t>
+            </w:r>
+          </w:p>
+          <w:p>
+            <w:pPr>
+              <w:pStyle w:val="ListeParagraf"/>
+              <w:numPr>
+                <w:ilvl w:val="0"/>
+                <w:numId w:val="2"/>
+              </w:numPr>
+              <w:pBdr>
+                <w:top w:val="none" w:sz="0" w:space="0" w:color="auto"/>
+                <w:left w:val="none" w:sz="0" w:space="0" w:color="auto"/>
+                <w:bottom w:val="none" w:sz="0" w:space="0" w:color="auto"/>
+                <w:right w:val="none" w:sz="0" w:space="0" w:color="auto"/>
+                <w:between w:val="none" w:sz="0" w:space="0" w:color="auto"/>
+                <w:bar w:val="none" w:sz="0" w:color="auto"/>
+              </w:pBdr>
+            </w:pPr>
+            <w:r>
+              <w:t>Since I want a background selection in the future and I want the eraser to always color the canvas to the supposed background, I implemented the variables for this.</w:t>
             </w:r>
           </w:p>
           <w:p>
@@ -296,265 +607,6 @@
                 <w:numId w:val="1"/>
               </w:numPr>
             </w:pPr>
-            <w:r>
-              <w:t>Implement</w:t>
-            </w:r>
-            <w:r>
-              <w:t xml:space="preserve">ed the icon and name needed for the </w:t>
-            </w:r>
-            <w:proofErr w:type="gramStart"/>
-            <w:r>
-              <w:t>toolbox</w:t>
-            </w:r>
-            <w:proofErr w:type="gramEnd"/>
-          </w:p>
-          <w:p>
-            <w:pPr>
-              <w:pStyle w:val="ListeParagraf"/>
-              <w:numPr>
-                <w:ilvl w:val="0"/>
-                <w:numId w:val="1"/>
-              </w:numPr>
-            </w:pPr>
-            <w:r>
-              <w:t xml:space="preserve">Implemented the </w:t>
-            </w:r>
-            <w:proofErr w:type="spellStart"/>
-            <w:r>
-              <w:t>selectMode</w:t>
-            </w:r>
-            <w:proofErr w:type="spellEnd"/>
-            <w:r>
-              <w:t xml:space="preserve">, a </w:t>
-            </w:r>
-            <w:proofErr w:type="spellStart"/>
-            <w:r>
-              <w:t>selectedArea</w:t>
-            </w:r>
-            <w:proofErr w:type="spellEnd"/>
-            <w:r>
-              <w:t xml:space="preserve"> class, a </w:t>
-            </w:r>
-            <w:proofErr w:type="spellStart"/>
-            <w:r>
-              <w:t>selectedPixels</w:t>
-            </w:r>
-            <w:proofErr w:type="spellEnd"/>
-            <w:r>
-              <w:t xml:space="preserve"> variable as shown in the lectures.</w:t>
-            </w:r>
-          </w:p>
-          <w:p>
-            <w:pPr>
-              <w:pStyle w:val="ListeParagraf"/>
-              <w:numPr>
-                <w:ilvl w:val="0"/>
-                <w:numId w:val="1"/>
-              </w:numPr>
-            </w:pPr>
-            <w:r>
-              <w:t xml:space="preserve">Implemented </w:t>
-            </w:r>
-            <w:proofErr w:type="spellStart"/>
-            <w:proofErr w:type="gramStart"/>
-            <w:r>
-              <w:t>populateOptions</w:t>
-            </w:r>
-            <w:proofErr w:type="spellEnd"/>
-            <w:proofErr w:type="gramEnd"/>
-          </w:p>
-          <w:p>
-            <w:pPr>
-              <w:pStyle w:val="ListeParagraf"/>
-              <w:numPr>
-                <w:ilvl w:val="0"/>
-                <w:numId w:val="1"/>
-              </w:numPr>
-            </w:pPr>
-            <w:r>
-              <w:t xml:space="preserve">Implemented buttons, mouse dragging as well as </w:t>
-            </w:r>
-            <w:proofErr w:type="spellStart"/>
-            <w:r>
-              <w:t>mousePressed</w:t>
-            </w:r>
-            <w:proofErr w:type="spellEnd"/>
-            <w:r>
-              <w:t xml:space="preserve"> functions with the help of helper functions to run them as p5js functions.</w:t>
-            </w:r>
-          </w:p>
-          <w:p>
-            <w:r>
-              <w:t xml:space="preserve">For </w:t>
-            </w:r>
-            <w:proofErr w:type="spellStart"/>
-            <w:r>
-              <w:t>brushSize</w:t>
-            </w:r>
-            <w:proofErr w:type="spellEnd"/>
-            <w:r>
-              <w:t xml:space="preserve"> selections</w:t>
-            </w:r>
-            <w:r>
-              <w:t>:</w:t>
-            </w:r>
-          </w:p>
-          <w:p>
-            <w:pPr>
-              <w:pStyle w:val="ListeParagraf"/>
-              <w:numPr>
-                <w:ilvl w:val="0"/>
-                <w:numId w:val="1"/>
-              </w:numPr>
-            </w:pPr>
-            <w:r>
-              <w:t xml:space="preserve">Since this is an enhancement to </w:t>
-            </w:r>
-            <w:proofErr w:type="spellStart"/>
-            <w:r>
-              <w:t>lineToTool</w:t>
-            </w:r>
-            <w:proofErr w:type="spellEnd"/>
-            <w:r>
-              <w:t xml:space="preserve"> and freehand tool, I worked on implementing sliders for these tools. I also created helper functions to be able to implement these sliders easily when navigating different pages as well as a global </w:t>
-            </w:r>
-            <w:proofErr w:type="spellStart"/>
-            <w:r>
-              <w:t>boolean</w:t>
-            </w:r>
-            <w:proofErr w:type="spellEnd"/>
-            <w:r>
-              <w:t xml:space="preserve"> </w:t>
-            </w:r>
-            <w:proofErr w:type="spellStart"/>
-            <w:r>
-              <w:t>brushController</w:t>
-            </w:r>
-            <w:proofErr w:type="spellEnd"/>
-            <w:r>
-              <w:t>.</w:t>
-            </w:r>
-          </w:p>
-          <w:p>
-            <w:pPr>
-              <w:pStyle w:val="ListeParagraf"/>
-              <w:numPr>
-                <w:ilvl w:val="0"/>
-                <w:numId w:val="1"/>
-              </w:numPr>
-            </w:pPr>
-            <w:r>
-              <w:t xml:space="preserve">Since we need to use </w:t>
-            </w:r>
-            <w:proofErr w:type="spellStart"/>
-            <w:proofErr w:type="gramStart"/>
-            <w:r>
-              <w:t>strokeWeight</w:t>
-            </w:r>
-            <w:proofErr w:type="spellEnd"/>
-            <w:r>
-              <w:t>(</w:t>
-            </w:r>
-            <w:proofErr w:type="gramEnd"/>
-            <w:r>
-              <w:t xml:space="preserve">) function and in the future I will add more brush enhancements such as </w:t>
-            </w:r>
-            <w:r>
-              <w:t xml:space="preserve">brush opacity, and will need to work with alpha values, as well as stroke() function, I implemented a </w:t>
-            </w:r>
-            <w:proofErr w:type="spellStart"/>
-            <w:r>
-              <w:t>mapColorToRGB</w:t>
-            </w:r>
-            <w:proofErr w:type="spellEnd"/>
-            <w:r>
-              <w:t xml:space="preserve"> in the helper functions to map text color values to RGB.</w:t>
-            </w:r>
-          </w:p>
-          <w:p>
-            <w:pPr>
-              <w:pStyle w:val="ListeParagraf"/>
-              <w:numPr>
-                <w:ilvl w:val="0"/>
-                <w:numId w:val="1"/>
-              </w:numPr>
-            </w:pPr>
-            <w:r>
-              <w:t xml:space="preserve">I implemented the sliders as well as </w:t>
-            </w:r>
-            <w:proofErr w:type="spellStart"/>
-            <w:r>
-              <w:t>brushSize</w:t>
-            </w:r>
-            <w:proofErr w:type="spellEnd"/>
-            <w:r>
-              <w:t xml:space="preserve"> variable to </w:t>
-            </w:r>
-            <w:proofErr w:type="spellStart"/>
-            <w:r>
-              <w:t>lineToTool</w:t>
-            </w:r>
-            <w:proofErr w:type="spellEnd"/>
-            <w:r>
-              <w:t xml:space="preserve"> and </w:t>
-            </w:r>
-            <w:proofErr w:type="spellStart"/>
-            <w:r>
-              <w:t>freeHand</w:t>
-            </w:r>
-            <w:proofErr w:type="spellEnd"/>
-            <w:r>
-              <w:t xml:space="preserve"> tool and it works to make these tools bigger in their sizes.</w:t>
-            </w:r>
-          </w:p>
-          <w:p>
-            <w:r>
-              <w:t>For the eraser tool:</w:t>
-            </w:r>
-          </w:p>
-          <w:p>
-            <w:pPr>
-              <w:pStyle w:val="ListeParagraf"/>
-              <w:numPr>
-                <w:ilvl w:val="0"/>
-                <w:numId w:val="1"/>
-              </w:numPr>
-            </w:pPr>
-            <w:r>
-              <w:t xml:space="preserve">Implemented the icon and name needed for the toolbox. </w:t>
-            </w:r>
-          </w:p>
-          <w:p>
-            <w:pPr>
-              <w:pStyle w:val="ListeParagraf"/>
-              <w:numPr>
-                <w:ilvl w:val="0"/>
-                <w:numId w:val="1"/>
-              </w:numPr>
-            </w:pPr>
-            <w:r>
-              <w:t xml:space="preserve">Added eraser modes as a variable, which is either square or round and an </w:t>
-            </w:r>
-            <w:proofErr w:type="spellStart"/>
-            <w:r>
-              <w:t>eraserRadius</w:t>
-            </w:r>
-            <w:proofErr w:type="spellEnd"/>
-            <w:r>
-              <w:t xml:space="preserve"> variable so that user can choose how effective their eraser to be.</w:t>
-            </w:r>
-          </w:p>
-          <w:p>
-            <w:pPr>
-              <w:pStyle w:val="ListeParagraf"/>
-              <w:numPr>
-                <w:ilvl w:val="0"/>
-                <w:numId w:val="1"/>
-              </w:numPr>
-            </w:pPr>
-            <w:r>
-              <w:t>Since I want a background selection in the future and I want the eraser to always color the canvas to the supposed background, I implemented the variables for this.</w:t>
-            </w:r>
           </w:p>
         </w:tc>
       </w:tr>
@@ -625,6 +677,14 @@
                 <w:ilvl w:val="0"/>
                 <w:numId w:val="1"/>
               </w:numPr>
+              <w:pBdr>
+                <w:top w:val="none" w:sz="0" w:space="0" w:color="auto"/>
+                <w:left w:val="none" w:sz="0" w:space="0" w:color="auto"/>
+                <w:bottom w:val="none" w:sz="0" w:space="0" w:color="auto"/>
+                <w:right w:val="none" w:sz="0" w:space="0" w:color="auto"/>
+                <w:between w:val="none" w:sz="0" w:space="0" w:color="auto"/>
+                <w:bar w:val="none" w:sz="0" w:color="auto"/>
+              </w:pBdr>
             </w:pPr>
             <w:r>
               <w:t xml:space="preserve">I encountered some problems when implementing </w:t>
@@ -644,6 +704,44 @@
             <w:proofErr w:type="spellEnd"/>
             <w:r>
               <w:t xml:space="preserve"> so that I can keep track of these sliders.</w:t>
+            </w:r>
+          </w:p>
+          <w:p>
+            <w:pPr>
+              <w:pStyle w:val="ListeParagraf"/>
+              <w:numPr>
+                <w:ilvl w:val="0"/>
+                <w:numId w:val="1"/>
+              </w:numPr>
+              <w:pBdr>
+                <w:top w:val="none" w:sz="0" w:space="0" w:color="auto"/>
+                <w:left w:val="none" w:sz="0" w:space="0" w:color="auto"/>
+                <w:bottom w:val="none" w:sz="0" w:space="0" w:color="auto"/>
+                <w:right w:val="none" w:sz="0" w:space="0" w:color="auto"/>
+                <w:between w:val="none" w:sz="0" w:space="0" w:color="auto"/>
+                <w:bar w:val="none" w:sz="0" w:color="auto"/>
+              </w:pBdr>
+            </w:pPr>
+            <w:r>
+              <w:t xml:space="preserve">Scissors tool did not work. I was not able to solve this issue. I followed the lecture example, as well as trying out the lecture example. Currently, lecture example and the example file given in this topic </w:t>
+            </w:r>
+            <w:r>
+              <w:rPr>
+                <w:b/>
+                <w:bCs/>
+              </w:rPr>
+              <w:t>does not work. I implemented a very similar workflow</w:t>
+            </w:r>
+            <w:r>
+              <w:t xml:space="preserve">, however, it does not work as well as the lecturer example. I will try to find a way to implement this tool in a different way. If I </w:t>
+            </w:r>
+            <w:proofErr w:type="spellStart"/>
+            <w:r>
+              <w:t>can not</w:t>
+            </w:r>
+            <w:proofErr w:type="spellEnd"/>
+            <w:r>
+              <w:t>, I may have to find another extension to do.</w:t>
             </w:r>
           </w:p>
           <w:p>
@@ -655,57 +753,8 @@
               </w:numPr>
             </w:pPr>
             <w:r>
-              <w:t xml:space="preserve">Scissors tool did not work. I was not able to solve this issue. I followed the lecture example, as well as trying out the lecture example. Currently, lecture example and the example file given in this topic </w:t>
-            </w:r>
-            <w:r>
-              <w:rPr>
-                <w:b/>
-                <w:bCs/>
-              </w:rPr>
-              <w:t xml:space="preserve">does not work. I implemented a very similar </w:t>
-            </w:r>
-            <w:proofErr w:type="gramStart"/>
-            <w:r>
-              <w:rPr>
-                <w:b/>
-                <w:bCs/>
-              </w:rPr>
-              <w:t>workflow</w:t>
-            </w:r>
-            <w:r>
-              <w:t>,</w:t>
-            </w:r>
-            <w:proofErr w:type="gramEnd"/>
-            <w:r>
-              <w:t xml:space="preserve"> however, it does not work as well as the lecturer example. I will try to find a way to implement this tool in a different way. If I </w:t>
-            </w:r>
-            <w:proofErr w:type="spellStart"/>
-            <w:r>
-              <w:t>can not</w:t>
-            </w:r>
-            <w:proofErr w:type="spellEnd"/>
-            <w:r>
-              <w:t>, I may have to find another extension to do.</w:t>
-            </w:r>
-          </w:p>
-          <w:p>
-            <w:pPr>
-              <w:pStyle w:val="ListeParagraf"/>
-              <w:numPr>
-                <w:ilvl w:val="0"/>
-                <w:numId w:val="1"/>
-              </w:numPr>
-            </w:pPr>
-            <w:r>
-              <w:t xml:space="preserve">I needed to find out how to make the eraser tool </w:t>
-            </w:r>
-            <w:proofErr w:type="gramStart"/>
-            <w:r>
-              <w:t>work</w:t>
-            </w:r>
-            <w:proofErr w:type="gramEnd"/>
-            <w:r>
-              <w:t xml:space="preserve"> but I quickly realized just coloring the pixel in the same color as the background is a fake but solid way to make this tool work.</w:t>
+              <w:lastRenderedPageBreak/>
+              <w:t>I needed to find out how to make the eraser tool work but I quickly realized just coloring the pixel in the same color as the background is a fake but solid way to make this tool work.</w:t>
             </w:r>
           </w:p>
         </w:tc>
@@ -1105,6 +1154,18 @@
   </w:abstractNum>
   <w:num w:numId="1" w16cid:durableId="1491025348">
     <w:abstractNumId w:val="0"/>
+  </w:num>
+  <w:num w:numId="2" w16cid:durableId="1502967972">
+    <w:abstractNumId w:val="0"/>
+    <w:lvlOverride w:ilvl="0"/>
+    <w:lvlOverride w:ilvl="1"/>
+    <w:lvlOverride w:ilvl="2"/>
+    <w:lvlOverride w:ilvl="3"/>
+    <w:lvlOverride w:ilvl="4"/>
+    <w:lvlOverride w:ilvl="5"/>
+    <w:lvlOverride w:ilvl="6"/>
+    <w:lvlOverride w:ilvl="7"/>
+    <w:lvlOverride w:ilvl="8"/>
   </w:num>
 </w:numbering>
 </file>

</xml_diff>